<commit_message>
Fixing routing and adding  new page elements
</commit_message>
<xml_diff>
--- a/todos.docx
+++ b/todos.docx
@@ -224,8 +224,11 @@
         <w:rPr>
           <w:sz w:val="44"/>
           <w:szCs w:val="44"/>
-        </w:rPr>
-      </w:pPr>
+          <w:lang w:val="en-US"/>
+        </w:rPr>
+      </w:pPr>
+      <w:bookmarkStart w:id="0" w:name="_GoBack"/>
+      <w:bookmarkEnd w:id="0"/>
     </w:p>
     <w:p>
       <w:pPr>
@@ -563,25 +566,30 @@
           <w:sz w:val="44"/>
           <w:szCs w:val="44"/>
         </w:rPr>
-        <w:t>Food – kalór</w:t>
-      </w:r>
-      <w:bookmarkStart w:id="0" w:name="_GoBack"/>
-      <w:bookmarkEnd w:id="0"/>
-      <w:r>
-        <w:rPr>
-          <w:sz w:val="44"/>
-          <w:szCs w:val="44"/>
-        </w:rPr>
-        <w:t>ia, zsir, szénh, protein</w:t>
-      </w:r>
-    </w:p>
-    <w:p>
-      <w:pPr>
-        <w:rPr>
-          <w:sz w:val="44"/>
-          <w:szCs w:val="44"/>
-        </w:rPr>
-      </w:pPr>
+        <w:t>(admin tud hozzaadni)</w:t>
+      </w:r>
+      <w:r>
+        <w:rPr>
+          <w:sz w:val="44"/>
+          <w:szCs w:val="44"/>
+        </w:rPr>
+        <w:t>Food – kalória, zsir, szénh, protein</w:t>
+      </w:r>
+    </w:p>
+    <w:p>
+      <w:pPr>
+        <w:rPr>
+          <w:sz w:val="44"/>
+          <w:szCs w:val="44"/>
+        </w:rPr>
+      </w:pPr>
+      <w:r>
+        <w:rPr>
+          <w:sz w:val="44"/>
+          <w:szCs w:val="44"/>
+        </w:rPr>
+        <w:t>(registration)</w:t>
+      </w:r>
       <w:r>
         <w:rPr>
           <w:sz w:val="44"/>
@@ -597,6 +605,64 @@
           <w:szCs w:val="44"/>
         </w:rPr>
       </w:pPr>
+      <w:r>
+        <w:rPr>
+          <w:sz w:val="44"/>
+          <w:szCs w:val="44"/>
+        </w:rPr>
+        <w:t>(publikus)</w:t>
+      </w:r>
+      <w:r>
+        <w:rPr>
+          <w:sz w:val="44"/>
+          <w:szCs w:val="44"/>
+        </w:rPr>
+        <w:t>Receptek - 500char, ???</w:t>
+      </w:r>
+    </w:p>
+    <w:p>
+      <w:pPr>
+        <w:rPr>
+          <w:sz w:val="44"/>
+          <w:szCs w:val="44"/>
+        </w:rPr>
+      </w:pPr>
+      <w:r>
+        <w:rPr>
+          <w:sz w:val="44"/>
+          <w:szCs w:val="44"/>
+        </w:rPr>
+        <w:t>(private)</w:t>
+      </w:r>
+      <w:r>
+        <w:rPr>
+          <w:sz w:val="44"/>
+          <w:szCs w:val="44"/>
+        </w:rPr>
+        <w:t xml:space="preserve">Kedvencek </w:t>
+      </w:r>
+      <w:r>
+        <w:rPr>
+          <w:sz w:val="44"/>
+          <w:szCs w:val="44"/>
+        </w:rPr>
+        <w:t>– recepteket tartalmz</w:t>
+      </w:r>
+    </w:p>
+    <w:p>
+      <w:pPr>
+        <w:rPr>
+          <w:sz w:val="44"/>
+          <w:szCs w:val="44"/>
+        </w:rPr>
+      </w:pPr>
+      <w:r>
+        <w:rPr>
+          <w:sz w:val="44"/>
+          <w:szCs w:val="44"/>
+        </w:rPr>
+        <w:t>(private)napi kalória - zsir ... food</w:t>
+      </w:r>
     </w:p>
     <w:p>
       <w:pPr>
@@ -1307,4 +1373,16 @@
     </a:ext>
   </a:extLst>
 </a:theme>
+</file>
+
+<file path=customXml/item1.xml><?xml version="1.0" encoding="utf-8"?>
+<b:Sources xmlns:b="http://schemas.openxmlformats.org/officeDocument/2006/bibliography" xmlns="http://schemas.openxmlformats.org/officeDocument/2006/bibliography" SelectedStyle="\APASixthEditionOfficeOnline.xsl" StyleName="APA" Version="6"/>
+</file>
+
+<file path=customXml/itemProps1.xml><?xml version="1.0" encoding="utf-8"?>
+<ds:datastoreItem xmlns:ds="http://schemas.openxmlformats.org/officeDocument/2006/customXml" ds:itemID="{BF343032-4CCE-420C-B273-80250B1318B9}">
+  <ds:schemaRefs>
+    <ds:schemaRef ds:uri="http://schemas.openxmlformats.org/officeDocument/2006/bibliography"/>
+  </ds:schemaRefs>
+</ds:datastoreItem>
 </file>
</xml_diff>